<commit_message>
Refactor spacing calculations in TrayDetails utilities and trayDrawingService
- Updated the resolveBundleSpacingValue function to return normalizedSpacing when bundleSpacing is '0' instead of returning 0 directly.
- Modified the CableBundleDrawer class to improve clarity in spacing calculations by separating the logic for largestCableDiameterMm and spacingBetweenCablesMm.
- Adjusted the return value for bundleSpacing '0' to return the calculated spacingBetweenCablesMm multiplied by scale.
</commit_message>
<xml_diff>
--- a/Template files/ReportMacroTemplate_LV.docx
+++ b/Template files/ReportMacroTemplate_LV.docx
@@ -1,5 +1,75 @@
 
-<file path=word/document.xml><?xml version="1.0" encoding="utf-8"?>
+<file path=customXml\item1.xml><?xml version="1.0" encoding="utf-8"?>
+<b:Sources xmlns:b="http://schemas.openxmlformats.org/officeDocument/2006/bibliography" xmlns="http://schemas.openxmlformats.org/officeDocument/2006/bibliography" SelectedStyle="\APASixthEditionOfficeOnline.xsl" StyleName="APA" Version="6"/>
+</file>
+
+<file path=customXml\itemProps1.xml><?xml version="1.0" encoding="utf-8"?>
+<ds:datastoreItem xmlns:ds="http://schemas.openxmlformats.org/officeDocument/2006/customXml" ds:itemID="{C7968234-6CE7-446A-8212-D3D8DCD4286A}">
+  <ds:schemaRefs>
+    <ds:schemaRef ds:uri="http://schemas.openxmlformats.org/officeDocument/2006/bibliography"/>
+  </ds:schemaRefs>
+</ds:datastoreItem>
+</file>
+
+<file path=docProps\app.xml><?xml version="1.0" encoding="utf-8"?>
+<Properties xmlns="http://schemas.openxmlformats.org/officeDocument/2006/extended-properties" xmlns:vt="http://schemas.openxmlformats.org/officeDocument/2006/docPropsVTypes">
+  <Template>Normal</Template>
+  <TotalTime>136</TotalTime>
+  <Pages>6</Pages>
+  <Words>483</Words>
+  <Characters>2754</Characters>
+  <Application>Microsoft Office Word</Application>
+  <DocSecurity>0</DocSecurity>
+  <Lines>22</Lines>
+  <Paragraphs>6</Paragraphs>
+  <ScaleCrop>false</ScaleCrop>
+  <HeadingPairs>
+    <vt:vector size="2" baseType="variant">
+      <vt:variant>
+        <vt:lpstr>Title</vt:lpstr>
+      </vt:variant>
+      <vt:variant>
+        <vt:i4>1</vt:i4>
+      </vt:variant>
+    </vt:vector>
+  </HeadingPairs>
+  <TitlesOfParts>
+    <vt:vector size="1" baseType="lpstr">
+      <vt:lpstr/>
+    </vt:vector>
+  </TitlesOfParts>
+  <Company/>
+  <LinksUpToDate>false</LinksUpToDate>
+  <CharactersWithSpaces>3231</CharactersWithSpaces>
+  <SharedDoc>false</SharedDoc>
+  <HyperlinksChanged>false</HyperlinksChanged>
+  <AppVersion>16.0000</AppVersion>
+</Properties>
+</file>
+
+<file path=docProps\core.xml><?xml version="1.0" encoding="utf-8"?>
+<cp:coreProperties xmlns:cp="http://schemas.openxmlformats.org/package/2006/metadata/core-properties" xmlns:dc="http://purl.org/dc/elements/1.1/" xmlns:dcterms="http://purl.org/dc/terms/" xmlns:dcmitype="http://purl.org/dc/dcmitype/" xmlns:xsi="http://www.w3.org/2001/XMLSchema-instance">
+  <dc:title/>
+  <dc:subject/>
+  <dc:creator>Todor Chankov (ACS)</dc:creator>
+  <cp:keywords/>
+  <dc:description/>
+  <cp:lastModifiedBy>Todor Chankov (ACS)</cp:lastModifiedBy>
+  <cp:revision>70</cp:revision>
+  <dcterms:created xsi:type="dcterms:W3CDTF">2025-02-09T07:23:00Z</dcterms:created>
+  <dcterms:modified xsi:type="dcterms:W3CDTF">2025-11-15T18:47:00Z</dcterms:modified>
+</cp:coreProperties>
+</file>
+
+<file path=docProps\custom.xml><?xml version="1.0" encoding="utf-8"?>
+<Properties xmlns="http://schemas.openxmlformats.org/officeDocument/2006/custom-properties" xmlns:vt="http://schemas.openxmlformats.org/officeDocument/2006/docPropsVTypes">
+  <property fmtid="{D5CDD505-2E9C-101B-9397-08002B2CF9AE}" pid="2" name="GrammarlyDocumentId">
+    <vt:lpwstr>b5f845b911dc79535cb460ccc4dee4e4d600b5060565e23457ded24b9dd2bb1f</vt:lpwstr>
+  </property>
+</Properties>
+</file>
+
+<file path=word\document.xml><?xml version="1.0" encoding="utf-8"?>
 <w:document xmlns:wpc="http://schemas.microsoft.com/office/word/2010/wordprocessingCanvas" xmlns:cx="http://schemas.microsoft.com/office/drawing/2014/chartex" xmlns:cx1="http://schemas.microsoft.com/office/drawing/2015/9/8/chartex" xmlns:cx2="http://schemas.microsoft.com/office/drawing/2015/10/21/chartex" xmlns:cx3="http://schemas.microsoft.com/office/drawing/2016/5/9/chartex" xmlns:cx4="http://schemas.microsoft.com/office/drawing/2016/5/10/chartex" xmlns:cx5="http://schemas.microsoft.com/office/drawing/2016/5/11/chartex" xmlns:cx6="http://schemas.microsoft.com/office/drawing/2016/5/12/chartex" xmlns:cx7="http://schemas.microsoft.com/office/drawing/2016/5/13/chartex" xmlns:cx8="http://schemas.microsoft.com/office/drawing/2016/5/14/chartex" xmlns:mc="http://schemas.openxmlformats.org/markup-compatibility/2006" xmlns:aink="http://schemas.microsoft.com/office/drawing/2016/ink" xmlns:am3d="http://schemas.microsoft.com/office/drawing/2017/model3d" xmlns:o="urn:schemas-microsoft-com:office:office" xmlns:oel="http://schemas.microsoft.com/office/2019/extlst" xmlns:r="http://schemas.openxmlformats.org/officeDocument/2006/relationships" xmlns:m="http://schemas.openxmlformats.org/officeDocument/2006/math" xmlns:v="urn:schemas-microsoft-com:vml" xmlns:wp14="http://schemas.microsoft.com/office/word/2010/wordprocessingDrawing" xmlns:wp="http://schemas.openxmlformats.org/drawingml/2006/wordprocessingDrawing" xmlns:w10="urn:schemas-microsoft-com:office:word" xmlns:w="http://schemas.openxmlformats.org/wordprocessingml/2006/main" xmlns:w14="http://schemas.microsoft.com/office/word/2010/wordml" xmlns:w15="http://schemas.microsoft.com/office/word/2012/wordml" xmlns:w16cex="http://schemas.microsoft.com/office/word/2018/wordml/cex" xmlns:w16cid="http://schemas.microsoft.com/office/word/2016/wordml/cid" xmlns:w16="http://schemas.microsoft.com/office/word/2018/wordml" xmlns:w16du="http://schemas.microsoft.com/office/word/2023/wordml/word16du" xmlns:w16sdtdh="http://schemas.microsoft.com/office/word/2020/wordml/sdtdatahash" xmlns:w16se="http://schemas.microsoft.com/office/word/2015/wordml/symex" xmlns:wpg="http://schemas.microsoft.com/office/word/2010/wordprocessingGroup" xmlns:wpi="http://schemas.microsoft.com/office/word/2010/wordprocessingInk" xmlns:wne="http://schemas.microsoft.com/office/word/2006/wordml" xmlns:wps="http://schemas.microsoft.com/office/word/2010/wordprocessingShape" mc:Ignorable="w14 w15 w16se w16cid w16 w16cex w16sdtdh w16du wp14">
   <w:body>
     <w:p>
@@ -630,7 +700,7 @@
         <w:jc w:val="center"/>
       </w:pPr>
       <w:r>
-        <w:t>Total sum cables of diameters: DIAMETERSSUM</w:t>
+        <w:t>Total sum cables of diameters: (Diameter1 + Diameter2 + ... + DiameterN) + (N - 1) * CABLESPACING = DIAMETERSSUM</w:t>
       </w:r>
     </w:p>
     <w:p>
@@ -654,7 +724,7 @@
         <w:jc w:val="center"/>
       </w:pPr>
       <w:r>
-        <w:t>Percentage of free width: FREESPACE</w:t>
+        <w:t>Percentage of free width: ((TRAYWIDTH - DIAMETERSSUM) / TRAYWIDTH) * 100 = FREESPACE</w:t>
       </w:r>
       <w:r>
         <w:rPr>
@@ -753,7 +823,7 @@
 </w:document>
 </file>
 
-<file path=word/endnotes.xml><?xml version="1.0" encoding="utf-8"?>
+<file path=word\endnotes.xml><?xml version="1.0" encoding="utf-8"?>
 <w:endnotes xmlns:wpc="http://schemas.microsoft.com/office/word/2010/wordprocessingCanvas" xmlns:cx="http://schemas.microsoft.com/office/drawing/2014/chartex" xmlns:cx1="http://schemas.microsoft.com/office/drawing/2015/9/8/chartex" xmlns:cx2="http://schemas.microsoft.com/office/drawing/2015/10/21/chartex" xmlns:cx3="http://schemas.microsoft.com/office/drawing/2016/5/9/chartex" xmlns:cx4="http://schemas.microsoft.com/office/drawing/2016/5/10/chartex" xmlns:cx5="http://schemas.microsoft.com/office/drawing/2016/5/11/chartex" xmlns:cx6="http://schemas.microsoft.com/office/drawing/2016/5/12/chartex" xmlns:cx7="http://schemas.microsoft.com/office/drawing/2016/5/13/chartex" xmlns:cx8="http://schemas.microsoft.com/office/drawing/2016/5/14/chartex" xmlns:mc="http://schemas.openxmlformats.org/markup-compatibility/2006" xmlns:aink="http://schemas.microsoft.com/office/drawing/2016/ink" xmlns:am3d="http://schemas.microsoft.com/office/drawing/2017/model3d" xmlns:o="urn:schemas-microsoft-com:office:office" xmlns:oel="http://schemas.microsoft.com/office/2019/extlst" xmlns:r="http://schemas.openxmlformats.org/officeDocument/2006/relationships" xmlns:m="http://schemas.openxmlformats.org/officeDocument/2006/math" xmlns:v="urn:schemas-microsoft-com:vml" xmlns:wp14="http://schemas.microsoft.com/office/word/2010/wordprocessingDrawing" xmlns:wp="http://schemas.openxmlformats.org/drawingml/2006/wordprocessingDrawing" xmlns:w10="urn:schemas-microsoft-com:office:word" xmlns:w="http://schemas.openxmlformats.org/wordprocessingml/2006/main" xmlns:w14="http://schemas.microsoft.com/office/word/2010/wordml" xmlns:w15="http://schemas.microsoft.com/office/word/2012/wordml" xmlns:w16cex="http://schemas.microsoft.com/office/word/2018/wordml/cex" xmlns:w16cid="http://schemas.microsoft.com/office/word/2016/wordml/cid" xmlns:w16="http://schemas.microsoft.com/office/word/2018/wordml" xmlns:w16du="http://schemas.microsoft.com/office/word/2023/wordml/word16du" xmlns:w16sdtdh="http://schemas.microsoft.com/office/word/2020/wordml/sdtdatahash" xmlns:w16se="http://schemas.microsoft.com/office/word/2015/wordml/symex" xmlns:wpg="http://schemas.microsoft.com/office/word/2010/wordprocessingGroup" xmlns:wpi="http://schemas.microsoft.com/office/word/2010/wordprocessingInk" xmlns:wne="http://schemas.microsoft.com/office/word/2006/wordml" xmlns:wps="http://schemas.microsoft.com/office/word/2010/wordprocessingShape" mc:Ignorable="w14 w15 w16se w16cid w16 w16cex w16sdtdh w16du wp14">
   <w:endnote w:type="separator" w:id="-1">
     <w:p>
@@ -778,7 +848,31 @@
 </w:endnotes>
 </file>
 
-<file path=word/footer1.xml><?xml version="1.0" encoding="utf-8"?>
+<file path=word\fontTable.xml><?xml version="1.0" encoding="utf-8"?>
+<w:fonts xmlns:mc="http://schemas.openxmlformats.org/markup-compatibility/2006" xmlns:r="http://schemas.openxmlformats.org/officeDocument/2006/relationships" xmlns:w="http://schemas.openxmlformats.org/wordprocessingml/2006/main" xmlns:w14="http://schemas.microsoft.com/office/word/2010/wordml" xmlns:w15="http://schemas.microsoft.com/office/word/2012/wordml" xmlns:w16cex="http://schemas.microsoft.com/office/word/2018/wordml/cex" xmlns:w16cid="http://schemas.microsoft.com/office/word/2016/wordml/cid" xmlns:w16="http://schemas.microsoft.com/office/word/2018/wordml" xmlns:w16du="http://schemas.microsoft.com/office/word/2023/wordml/word16du" xmlns:w16sdtdh="http://schemas.microsoft.com/office/word/2020/wordml/sdtdatahash" xmlns:w16se="http://schemas.microsoft.com/office/word/2015/wordml/symex" mc:Ignorable="w14 w15 w16se w16cid w16 w16cex w16sdtdh w16du">
+  <w:font w:name="Aptos">
+    <w:charset w:val="00"/>
+    <w:family w:val="swiss"/>
+    <w:pitch w:val="variable"/>
+    <w:sig w:usb0="20000287" w:usb1="00000003" w:usb2="00000000" w:usb3="00000000" w:csb0="0000019F" w:csb1="00000000"/>
+  </w:font>
+  <w:font w:name="Times New Roman">
+    <w:panose1 w:val="02020603050405020304"/>
+    <w:charset w:val="00"/>
+    <w:family w:val="roman"/>
+    <w:pitch w:val="variable"/>
+    <w:sig w:usb0="E0002EFF" w:usb1="C000785B" w:usb2="00000009" w:usb3="00000000" w:csb0="000001FF" w:csb1="00000000"/>
+  </w:font>
+  <w:font w:name="Aptos Display">
+    <w:charset w:val="00"/>
+    <w:family w:val="swiss"/>
+    <w:pitch w:val="variable"/>
+    <w:sig w:usb0="20000287" w:usb1="00000003" w:usb2="00000000" w:usb3="00000000" w:csb0="0000019F" w:csb1="00000000"/>
+  </w:font>
+</w:fonts>
+</file>
+
+<file path=word\footer1.xml><?xml version="1.0" encoding="utf-8"?>
 <w:ftr xmlns:wpc="http://schemas.microsoft.com/office/word/2010/wordprocessingCanvas" xmlns:cx="http://schemas.microsoft.com/office/drawing/2014/chartex" xmlns:cx1="http://schemas.microsoft.com/office/drawing/2015/9/8/chartex" xmlns:cx2="http://schemas.microsoft.com/office/drawing/2015/10/21/chartex" xmlns:cx3="http://schemas.microsoft.com/office/drawing/2016/5/9/chartex" xmlns:cx4="http://schemas.microsoft.com/office/drawing/2016/5/10/chartex" xmlns:cx5="http://schemas.microsoft.com/office/drawing/2016/5/11/chartex" xmlns:cx6="http://schemas.microsoft.com/office/drawing/2016/5/12/chartex" xmlns:cx7="http://schemas.microsoft.com/office/drawing/2016/5/13/chartex" xmlns:cx8="http://schemas.microsoft.com/office/drawing/2016/5/14/chartex" xmlns:mc="http://schemas.openxmlformats.org/markup-compatibility/2006" xmlns:aink="http://schemas.microsoft.com/office/drawing/2016/ink" xmlns:am3d="http://schemas.microsoft.com/office/drawing/2017/model3d" xmlns:o="urn:schemas-microsoft-com:office:office" xmlns:oel="http://schemas.microsoft.com/office/2019/extlst" xmlns:r="http://schemas.openxmlformats.org/officeDocument/2006/relationships" xmlns:m="http://schemas.openxmlformats.org/officeDocument/2006/math" xmlns:v="urn:schemas-microsoft-com:vml" xmlns:wp14="http://schemas.microsoft.com/office/word/2010/wordprocessingDrawing" xmlns:wp="http://schemas.openxmlformats.org/drawingml/2006/wordprocessingDrawing" xmlns:w10="urn:schemas-microsoft-com:office:word" xmlns:w="http://schemas.openxmlformats.org/wordprocessingml/2006/main" xmlns:w14="http://schemas.microsoft.com/office/word/2010/wordml" xmlns:w15="http://schemas.microsoft.com/office/word/2012/wordml" xmlns:w16cex="http://schemas.microsoft.com/office/word/2018/wordml/cex" xmlns:w16cid="http://schemas.microsoft.com/office/word/2016/wordml/cid" xmlns:w16="http://schemas.microsoft.com/office/word/2018/wordml" xmlns:w16du="http://schemas.microsoft.com/office/word/2023/wordml/word16du" xmlns:w16sdtdh="http://schemas.microsoft.com/office/word/2020/wordml/sdtdatahash" xmlns:w16se="http://schemas.microsoft.com/office/word/2015/wordml/symex" xmlns:wpg="http://schemas.microsoft.com/office/word/2010/wordprocessingGroup" xmlns:wpi="http://schemas.microsoft.com/office/word/2010/wordprocessingInk" xmlns:wne="http://schemas.microsoft.com/office/word/2006/wordml" xmlns:wps="http://schemas.microsoft.com/office/word/2010/wordprocessingShape" mc:Ignorable="w14 w15 w16se w16cid w16 w16cex w16sdtdh w16du wp14">
   <w:tbl>
     <w:tblPr>
@@ -1102,7 +1196,7 @@
 </w:ftr>
 </file>
 
-<file path=word/footnotes.xml><?xml version="1.0" encoding="utf-8"?>
+<file path=word\footnotes.xml><?xml version="1.0" encoding="utf-8"?>
 <w:footnotes xmlns:wpc="http://schemas.microsoft.com/office/word/2010/wordprocessingCanvas" xmlns:cx="http://schemas.microsoft.com/office/drawing/2014/chartex" xmlns:cx1="http://schemas.microsoft.com/office/drawing/2015/9/8/chartex" xmlns:cx2="http://schemas.microsoft.com/office/drawing/2015/10/21/chartex" xmlns:cx3="http://schemas.microsoft.com/office/drawing/2016/5/9/chartex" xmlns:cx4="http://schemas.microsoft.com/office/drawing/2016/5/10/chartex" xmlns:cx5="http://schemas.microsoft.com/office/drawing/2016/5/11/chartex" xmlns:cx6="http://schemas.microsoft.com/office/drawing/2016/5/12/chartex" xmlns:cx7="http://schemas.microsoft.com/office/drawing/2016/5/13/chartex" xmlns:cx8="http://schemas.microsoft.com/office/drawing/2016/5/14/chartex" xmlns:mc="http://schemas.openxmlformats.org/markup-compatibility/2006" xmlns:aink="http://schemas.microsoft.com/office/drawing/2016/ink" xmlns:am3d="http://schemas.microsoft.com/office/drawing/2017/model3d" xmlns:o="urn:schemas-microsoft-com:office:office" xmlns:oel="http://schemas.microsoft.com/office/2019/extlst" xmlns:r="http://schemas.openxmlformats.org/officeDocument/2006/relationships" xmlns:m="http://schemas.openxmlformats.org/officeDocument/2006/math" xmlns:v="urn:schemas-microsoft-com:vml" xmlns:wp14="http://schemas.microsoft.com/office/word/2010/wordprocessingDrawing" xmlns:wp="http://schemas.openxmlformats.org/drawingml/2006/wordprocessingDrawing" xmlns:w10="urn:schemas-microsoft-com:office:word" xmlns:w="http://schemas.openxmlformats.org/wordprocessingml/2006/main" xmlns:w14="http://schemas.microsoft.com/office/word/2010/wordml" xmlns:w15="http://schemas.microsoft.com/office/word/2012/wordml" xmlns:w16cex="http://schemas.microsoft.com/office/word/2018/wordml/cex" xmlns:w16cid="http://schemas.microsoft.com/office/word/2016/wordml/cid" xmlns:w16="http://schemas.microsoft.com/office/word/2018/wordml" xmlns:w16du="http://schemas.microsoft.com/office/word/2023/wordml/word16du" xmlns:w16sdtdh="http://schemas.microsoft.com/office/word/2020/wordml/sdtdatahash" xmlns:w16se="http://schemas.microsoft.com/office/word/2015/wordml/symex" xmlns:wpg="http://schemas.microsoft.com/office/word/2010/wordprocessingGroup" xmlns:wpi="http://schemas.microsoft.com/office/word/2010/wordprocessingInk" xmlns:wne="http://schemas.microsoft.com/office/word/2006/wordml" xmlns:wps="http://schemas.microsoft.com/office/word/2010/wordprocessingShape" mc:Ignorable="w14 w15 w16se w16cid w16 w16cex w16sdtdh w16du wp14">
   <w:footnote w:type="separator" w:id="-1">
     <w:p>
@@ -1127,7 +1221,7 @@
 </w:footnotes>
 </file>
 
-<file path=word/header1.xml><?xml version="1.0" encoding="utf-8"?>
+<file path=word\header1.xml><?xml version="1.0" encoding="utf-8"?>
 <w:hdr xmlns:wpc="http://schemas.microsoft.com/office/word/2010/wordprocessingCanvas" xmlns:cx="http://schemas.microsoft.com/office/drawing/2014/chartex" xmlns:cx1="http://schemas.microsoft.com/office/drawing/2015/9/8/chartex" xmlns:cx2="http://schemas.microsoft.com/office/drawing/2015/10/21/chartex" xmlns:cx3="http://schemas.microsoft.com/office/drawing/2016/5/9/chartex" xmlns:cx4="http://schemas.microsoft.com/office/drawing/2016/5/10/chartex" xmlns:cx5="http://schemas.microsoft.com/office/drawing/2016/5/11/chartex" xmlns:cx6="http://schemas.microsoft.com/office/drawing/2016/5/12/chartex" xmlns:cx7="http://schemas.microsoft.com/office/drawing/2016/5/13/chartex" xmlns:cx8="http://schemas.microsoft.com/office/drawing/2016/5/14/chartex" xmlns:mc="http://schemas.openxmlformats.org/markup-compatibility/2006" xmlns:aink="http://schemas.microsoft.com/office/drawing/2016/ink" xmlns:am3d="http://schemas.microsoft.com/office/drawing/2017/model3d" xmlns:o="urn:schemas-microsoft-com:office:office" xmlns:oel="http://schemas.microsoft.com/office/2019/extlst" xmlns:r="http://schemas.openxmlformats.org/officeDocument/2006/relationships" xmlns:m="http://schemas.openxmlformats.org/officeDocument/2006/math" xmlns:v="urn:schemas-microsoft-com:vml" xmlns:wp14="http://schemas.microsoft.com/office/word/2010/wordprocessingDrawing" xmlns:wp="http://schemas.openxmlformats.org/drawingml/2006/wordprocessingDrawing" xmlns:w10="urn:schemas-microsoft-com:office:word" xmlns:w="http://schemas.openxmlformats.org/wordprocessingml/2006/main" xmlns:w14="http://schemas.microsoft.com/office/word/2010/wordml" xmlns:w15="http://schemas.microsoft.com/office/word/2012/wordml" xmlns:w16cex="http://schemas.microsoft.com/office/word/2018/wordml/cex" xmlns:w16cid="http://schemas.microsoft.com/office/word/2016/wordml/cid" xmlns:w16="http://schemas.microsoft.com/office/word/2018/wordml" xmlns:w16du="http://schemas.microsoft.com/office/word/2023/wordml/word16du" xmlns:w16sdtdh="http://schemas.microsoft.com/office/word/2020/wordml/sdtdatahash" xmlns:w16se="http://schemas.microsoft.com/office/word/2015/wordml/symex" xmlns:wpg="http://schemas.microsoft.com/office/word/2010/wordprocessingGroup" xmlns:wpi="http://schemas.microsoft.com/office/word/2010/wordprocessingInk" xmlns:wne="http://schemas.microsoft.com/office/word/2006/wordml" xmlns:wps="http://schemas.microsoft.com/office/word/2010/wordprocessingShape" mc:Ignorable="w14 w15 w16se w16cid w16 w16cex w16sdtdh w16du wp14">
   <w:p>
     <w:pPr>
@@ -1263,7 +1357,461 @@
 </w:hdr>
 </file>
 
-<file path=word/styles.xml><?xml version="1.0" encoding="utf-8"?>
+<file path=word\settings.xml><?xml version="1.0" encoding="utf-8"?>
+<w:settings xmlns:mc="http://schemas.openxmlformats.org/markup-compatibility/2006" xmlns:o="urn:schemas-microsoft-com:office:office" xmlns:r="http://schemas.openxmlformats.org/officeDocument/2006/relationships" xmlns:m="http://schemas.openxmlformats.org/officeDocument/2006/math" xmlns:v="urn:schemas-microsoft-com:vml" xmlns:w10="urn:schemas-microsoft-com:office:word" xmlns:w="http://schemas.openxmlformats.org/wordprocessingml/2006/main" xmlns:w14="http://schemas.microsoft.com/office/word/2010/wordml" xmlns:w15="http://schemas.microsoft.com/office/word/2012/wordml" xmlns:w16cex="http://schemas.microsoft.com/office/word/2018/wordml/cex" xmlns:w16cid="http://schemas.microsoft.com/office/word/2016/wordml/cid" xmlns:w16="http://schemas.microsoft.com/office/word/2018/wordml" xmlns:w16du="http://schemas.microsoft.com/office/word/2023/wordml/word16du" xmlns:w16sdtdh="http://schemas.microsoft.com/office/word/2020/wordml/sdtdatahash" xmlns:w16se="http://schemas.microsoft.com/office/word/2015/wordml/symex" xmlns:sl="http://schemas.openxmlformats.org/schemaLibrary/2006/main" mc:Ignorable="w14 w15 w16se w16cid w16 w16cex w16sdtdh w16du">
+  <w:zoom w:percent="150"/>
+  <w:defaultTabStop w:val="720"/>
+  <w:characterSpacingControl w:val="doNotCompress"/>
+  <w:hdrShapeDefaults>
+    <o:shapedefaults v:ext="edit" spidmax="2050"/>
+  </w:hdrShapeDefaults>
+  <w:footnotePr>
+    <w:footnote w:id="-1"/>
+    <w:footnote w:id="0"/>
+  </w:footnotePr>
+  <w:endnotePr>
+    <w:endnote w:id="-1"/>
+    <w:endnote w:id="0"/>
+  </w:endnotePr>
+  <w:compat>
+    <w:compatSetting w:name="compatibilityMode" w:uri="http://schemas.microsoft.com/office/word" w:val="15"/>
+    <w:compatSetting w:name="overrideTableStyleFontSizeAndJustification" w:uri="http://schemas.microsoft.com/office/word" w:val="1"/>
+    <w:compatSetting w:name="enableOpenTypeFeatures" w:uri="http://schemas.microsoft.com/office/word" w:val="1"/>
+    <w:compatSetting w:name="doNotFlipMirrorIndents" w:uri="http://schemas.microsoft.com/office/word" w:val="1"/>
+    <w:compatSetting w:name="differentiateMultirowTableHeaders" w:uri="http://schemas.microsoft.com/office/word" w:val="1"/>
+    <w:compatSetting w:name="useWord2013TrackBottomHyphenation" w:uri="http://schemas.microsoft.com/office/word" w:val="0"/>
+  </w:compat>
+  <w:rsids>
+    <w:rsidRoot w:val="00561B7E"/>
+    <w:rsid w:val="00004297"/>
+    <w:rsid w:val="00010E5E"/>
+    <w:rsid w:val="00016D16"/>
+    <w:rsid w:val="00017841"/>
+    <w:rsid w:val="000226F3"/>
+    <w:rsid w:val="00027EC5"/>
+    <w:rsid w:val="0003244F"/>
+    <w:rsid w:val="0005214C"/>
+    <w:rsid w:val="00057B44"/>
+    <w:rsid w:val="00067258"/>
+    <w:rsid w:val="00067BA6"/>
+    <w:rsid w:val="000915D9"/>
+    <w:rsid w:val="000A3277"/>
+    <w:rsid w:val="000B38F7"/>
+    <w:rsid w:val="000B7C11"/>
+    <w:rsid w:val="000C30B9"/>
+    <w:rsid w:val="000C44AB"/>
+    <w:rsid w:val="000C48E1"/>
+    <w:rsid w:val="000C7675"/>
+    <w:rsid w:val="000D0A4C"/>
+    <w:rsid w:val="000D4A8A"/>
+    <w:rsid w:val="00104E34"/>
+    <w:rsid w:val="0010656A"/>
+    <w:rsid w:val="00106E61"/>
+    <w:rsid w:val="00114E0C"/>
+    <w:rsid w:val="00116D3F"/>
+    <w:rsid w:val="00117872"/>
+    <w:rsid w:val="001210F8"/>
+    <w:rsid w:val="00136641"/>
+    <w:rsid w:val="00140B8B"/>
+    <w:rsid w:val="00150674"/>
+    <w:rsid w:val="0015432F"/>
+    <w:rsid w:val="00165E42"/>
+    <w:rsid w:val="001740DE"/>
+    <w:rsid w:val="0019254C"/>
+    <w:rsid w:val="00194971"/>
+    <w:rsid w:val="001A583A"/>
+    <w:rsid w:val="001A6715"/>
+    <w:rsid w:val="001B2301"/>
+    <w:rsid w:val="001B6CDB"/>
+    <w:rsid w:val="001D2FB6"/>
+    <w:rsid w:val="001D4181"/>
+    <w:rsid w:val="001D5DFA"/>
+    <w:rsid w:val="001E34ED"/>
+    <w:rsid w:val="0021497C"/>
+    <w:rsid w:val="00214B3A"/>
+    <w:rsid w:val="00215AFA"/>
+    <w:rsid w:val="00230E99"/>
+    <w:rsid w:val="00234DC5"/>
+    <w:rsid w:val="0023595D"/>
+    <w:rsid w:val="00235EF6"/>
+    <w:rsid w:val="00237E5B"/>
+    <w:rsid w:val="00242952"/>
+    <w:rsid w:val="00242BE6"/>
+    <w:rsid w:val="002460B1"/>
+    <w:rsid w:val="00254415"/>
+    <w:rsid w:val="00262B33"/>
+    <w:rsid w:val="002772F5"/>
+    <w:rsid w:val="0028628F"/>
+    <w:rsid w:val="0029303D"/>
+    <w:rsid w:val="002A146F"/>
+    <w:rsid w:val="002B1769"/>
+    <w:rsid w:val="002B2820"/>
+    <w:rsid w:val="002B647D"/>
+    <w:rsid w:val="002D0AE4"/>
+    <w:rsid w:val="002D1669"/>
+    <w:rsid w:val="002F1613"/>
+    <w:rsid w:val="002F4E95"/>
+    <w:rsid w:val="002F656B"/>
+    <w:rsid w:val="002F66C9"/>
+    <w:rsid w:val="00302380"/>
+    <w:rsid w:val="00305E1C"/>
+    <w:rsid w:val="0030684B"/>
+    <w:rsid w:val="00323797"/>
+    <w:rsid w:val="003416AB"/>
+    <w:rsid w:val="003455D2"/>
+    <w:rsid w:val="003456E3"/>
+    <w:rsid w:val="00346CA2"/>
+    <w:rsid w:val="00350B73"/>
+    <w:rsid w:val="00357430"/>
+    <w:rsid w:val="0036075B"/>
+    <w:rsid w:val="00374AE4"/>
+    <w:rsid w:val="00376ADF"/>
+    <w:rsid w:val="00381666"/>
+    <w:rsid w:val="003B04B6"/>
+    <w:rsid w:val="003B42E5"/>
+    <w:rsid w:val="003C0492"/>
+    <w:rsid w:val="003C37B5"/>
+    <w:rsid w:val="003C760B"/>
+    <w:rsid w:val="003D081B"/>
+    <w:rsid w:val="003E4596"/>
+    <w:rsid w:val="003F5051"/>
+    <w:rsid w:val="003F5940"/>
+    <w:rsid w:val="003F6A67"/>
+    <w:rsid w:val="00401DEC"/>
+    <w:rsid w:val="004036AF"/>
+    <w:rsid w:val="0041151C"/>
+    <w:rsid w:val="00415574"/>
+    <w:rsid w:val="00420E4D"/>
+    <w:rsid w:val="00431E6A"/>
+    <w:rsid w:val="004518D6"/>
+    <w:rsid w:val="00452A1F"/>
+    <w:rsid w:val="004628C4"/>
+    <w:rsid w:val="00472043"/>
+    <w:rsid w:val="0048247E"/>
+    <w:rsid w:val="00486A76"/>
+    <w:rsid w:val="00493777"/>
+    <w:rsid w:val="00494E98"/>
+    <w:rsid w:val="004A0583"/>
+    <w:rsid w:val="004A2514"/>
+    <w:rsid w:val="004A3A71"/>
+    <w:rsid w:val="004A4AC2"/>
+    <w:rsid w:val="004A6A72"/>
+    <w:rsid w:val="004B52BE"/>
+    <w:rsid w:val="004C0E97"/>
+    <w:rsid w:val="004C0FF4"/>
+    <w:rsid w:val="004C2228"/>
+    <w:rsid w:val="004C656A"/>
+    <w:rsid w:val="004D2B89"/>
+    <w:rsid w:val="004E4043"/>
+    <w:rsid w:val="005074F7"/>
+    <w:rsid w:val="005104E3"/>
+    <w:rsid w:val="00524460"/>
+    <w:rsid w:val="00524EC4"/>
+    <w:rsid w:val="00525ACD"/>
+    <w:rsid w:val="00545C63"/>
+    <w:rsid w:val="00557D1E"/>
+    <w:rsid w:val="005612F3"/>
+    <w:rsid w:val="00561B7E"/>
+    <w:rsid w:val="00584BB6"/>
+    <w:rsid w:val="00585FEB"/>
+    <w:rsid w:val="005A4067"/>
+    <w:rsid w:val="005B48B8"/>
+    <w:rsid w:val="005B564B"/>
+    <w:rsid w:val="005C269C"/>
+    <w:rsid w:val="005D35D3"/>
+    <w:rsid w:val="005D478C"/>
+    <w:rsid w:val="005D4CBC"/>
+    <w:rsid w:val="005D5F63"/>
+    <w:rsid w:val="005D7175"/>
+    <w:rsid w:val="005E6C23"/>
+    <w:rsid w:val="00610C33"/>
+    <w:rsid w:val="006157BB"/>
+    <w:rsid w:val="006166EA"/>
+    <w:rsid w:val="0062449E"/>
+    <w:rsid w:val="0062508C"/>
+    <w:rsid w:val="0063323D"/>
+    <w:rsid w:val="0063757E"/>
+    <w:rsid w:val="00641B8F"/>
+    <w:rsid w:val="00641E53"/>
+    <w:rsid w:val="006673AD"/>
+    <w:rsid w:val="0066772F"/>
+    <w:rsid w:val="00673873"/>
+    <w:rsid w:val="006916A9"/>
+    <w:rsid w:val="006A1106"/>
+    <w:rsid w:val="006A7370"/>
+    <w:rsid w:val="006B1C98"/>
+    <w:rsid w:val="006B42B4"/>
+    <w:rsid w:val="006C0205"/>
+    <w:rsid w:val="006C7859"/>
+    <w:rsid w:val="006D5266"/>
+    <w:rsid w:val="006F001C"/>
+    <w:rsid w:val="006F2C1B"/>
+    <w:rsid w:val="006F30A5"/>
+    <w:rsid w:val="006F58CD"/>
+    <w:rsid w:val="00702D30"/>
+    <w:rsid w:val="00702F42"/>
+    <w:rsid w:val="00724DD4"/>
+    <w:rsid w:val="00732644"/>
+    <w:rsid w:val="00741FC4"/>
+    <w:rsid w:val="00745CB1"/>
+    <w:rsid w:val="00757AC5"/>
+    <w:rsid w:val="007605CA"/>
+    <w:rsid w:val="00763980"/>
+    <w:rsid w:val="00767659"/>
+    <w:rsid w:val="00771D08"/>
+    <w:rsid w:val="007965E9"/>
+    <w:rsid w:val="007A7EFB"/>
+    <w:rsid w:val="007C4002"/>
+    <w:rsid w:val="007D2408"/>
+    <w:rsid w:val="007D28F0"/>
+    <w:rsid w:val="007D36DB"/>
+    <w:rsid w:val="007D6E34"/>
+    <w:rsid w:val="007D7AF1"/>
+    <w:rsid w:val="007E6510"/>
+    <w:rsid w:val="00814881"/>
+    <w:rsid w:val="008264A6"/>
+    <w:rsid w:val="008322B8"/>
+    <w:rsid w:val="00833608"/>
+    <w:rsid w:val="00840B9B"/>
+    <w:rsid w:val="00846EB9"/>
+    <w:rsid w:val="00847537"/>
+    <w:rsid w:val="00854224"/>
+    <w:rsid w:val="00866530"/>
+    <w:rsid w:val="00867D92"/>
+    <w:rsid w:val="00885F97"/>
+    <w:rsid w:val="00886FA9"/>
+    <w:rsid w:val="00892572"/>
+    <w:rsid w:val="00892F3F"/>
+    <w:rsid w:val="00894692"/>
+    <w:rsid w:val="00897BB2"/>
+    <w:rsid w:val="008C0527"/>
+    <w:rsid w:val="008C4358"/>
+    <w:rsid w:val="008C4EF5"/>
+    <w:rsid w:val="008D1C02"/>
+    <w:rsid w:val="008D36F8"/>
+    <w:rsid w:val="008D4CD6"/>
+    <w:rsid w:val="008E274C"/>
+    <w:rsid w:val="008E2836"/>
+    <w:rsid w:val="008E3043"/>
+    <w:rsid w:val="008E66E2"/>
+    <w:rsid w:val="008F493A"/>
+    <w:rsid w:val="008F660E"/>
+    <w:rsid w:val="009016D0"/>
+    <w:rsid w:val="00925097"/>
+    <w:rsid w:val="00934897"/>
+    <w:rsid w:val="0093768F"/>
+    <w:rsid w:val="00952528"/>
+    <w:rsid w:val="00957FE9"/>
+    <w:rsid w:val="009651B2"/>
+    <w:rsid w:val="009664A6"/>
+    <w:rsid w:val="009700D4"/>
+    <w:rsid w:val="0097220A"/>
+    <w:rsid w:val="009A0F82"/>
+    <w:rsid w:val="009A65B4"/>
+    <w:rsid w:val="009B20B4"/>
+    <w:rsid w:val="009B71B2"/>
+    <w:rsid w:val="009B7C5B"/>
+    <w:rsid w:val="009C2015"/>
+    <w:rsid w:val="009C2882"/>
+    <w:rsid w:val="009D4764"/>
+    <w:rsid w:val="009D5DBC"/>
+    <w:rsid w:val="009D7691"/>
+    <w:rsid w:val="009E22E9"/>
+    <w:rsid w:val="009E556C"/>
+    <w:rsid w:val="009F1219"/>
+    <w:rsid w:val="009F5446"/>
+    <w:rsid w:val="00A04874"/>
+    <w:rsid w:val="00A12DBF"/>
+    <w:rsid w:val="00A27F24"/>
+    <w:rsid w:val="00A3303C"/>
+    <w:rsid w:val="00A36372"/>
+    <w:rsid w:val="00A37D8A"/>
+    <w:rsid w:val="00A403F0"/>
+    <w:rsid w:val="00A44016"/>
+    <w:rsid w:val="00A4522B"/>
+    <w:rsid w:val="00A45912"/>
+    <w:rsid w:val="00A526A2"/>
+    <w:rsid w:val="00A52FF1"/>
+    <w:rsid w:val="00A55C34"/>
+    <w:rsid w:val="00A573C3"/>
+    <w:rsid w:val="00A702DF"/>
+    <w:rsid w:val="00A75409"/>
+    <w:rsid w:val="00A8182F"/>
+    <w:rsid w:val="00A87DBB"/>
+    <w:rsid w:val="00A90210"/>
+    <w:rsid w:val="00A95E5F"/>
+    <w:rsid w:val="00AA5C62"/>
+    <w:rsid w:val="00AC31E5"/>
+    <w:rsid w:val="00AD1AA2"/>
+    <w:rsid w:val="00AE184A"/>
+    <w:rsid w:val="00AE5E77"/>
+    <w:rsid w:val="00AF5880"/>
+    <w:rsid w:val="00B049B0"/>
+    <w:rsid w:val="00B07612"/>
+    <w:rsid w:val="00B15E82"/>
+    <w:rsid w:val="00B16239"/>
+    <w:rsid w:val="00B170B9"/>
+    <w:rsid w:val="00B24F4F"/>
+    <w:rsid w:val="00B278C0"/>
+    <w:rsid w:val="00B30EA3"/>
+    <w:rsid w:val="00B330BE"/>
+    <w:rsid w:val="00B33162"/>
+    <w:rsid w:val="00B712C6"/>
+    <w:rsid w:val="00B71DC3"/>
+    <w:rsid w:val="00B75098"/>
+    <w:rsid w:val="00B75C89"/>
+    <w:rsid w:val="00B80574"/>
+    <w:rsid w:val="00B81D79"/>
+    <w:rsid w:val="00B97053"/>
+    <w:rsid w:val="00BA1195"/>
+    <w:rsid w:val="00BA1DC3"/>
+    <w:rsid w:val="00BA218F"/>
+    <w:rsid w:val="00BA4EE6"/>
+    <w:rsid w:val="00BB11CA"/>
+    <w:rsid w:val="00BB130A"/>
+    <w:rsid w:val="00BB62CC"/>
+    <w:rsid w:val="00BC7613"/>
+    <w:rsid w:val="00BD0E26"/>
+    <w:rsid w:val="00BD33E2"/>
+    <w:rsid w:val="00BE3467"/>
+    <w:rsid w:val="00BF2EE5"/>
+    <w:rsid w:val="00BF484E"/>
+    <w:rsid w:val="00C008A3"/>
+    <w:rsid w:val="00C02FAA"/>
+    <w:rsid w:val="00C0473A"/>
+    <w:rsid w:val="00C04EF7"/>
+    <w:rsid w:val="00C10634"/>
+    <w:rsid w:val="00C12F49"/>
+    <w:rsid w:val="00C16850"/>
+    <w:rsid w:val="00C3161D"/>
+    <w:rsid w:val="00C323DB"/>
+    <w:rsid w:val="00C325C3"/>
+    <w:rsid w:val="00C40BAF"/>
+    <w:rsid w:val="00C4131C"/>
+    <w:rsid w:val="00C415B6"/>
+    <w:rsid w:val="00C557B0"/>
+    <w:rsid w:val="00C57DF4"/>
+    <w:rsid w:val="00C630F6"/>
+    <w:rsid w:val="00C71C83"/>
+    <w:rsid w:val="00C76999"/>
+    <w:rsid w:val="00C86C0C"/>
+    <w:rsid w:val="00C964B3"/>
+    <w:rsid w:val="00CA24E3"/>
+    <w:rsid w:val="00CA7FCC"/>
+    <w:rsid w:val="00CB24B2"/>
+    <w:rsid w:val="00CD58A0"/>
+    <w:rsid w:val="00CF1BBD"/>
+    <w:rsid w:val="00D00142"/>
+    <w:rsid w:val="00D010DB"/>
+    <w:rsid w:val="00D15C7B"/>
+    <w:rsid w:val="00D16375"/>
+    <w:rsid w:val="00D47910"/>
+    <w:rsid w:val="00D47ED1"/>
+    <w:rsid w:val="00D5707D"/>
+    <w:rsid w:val="00D808C2"/>
+    <w:rsid w:val="00D843D3"/>
+    <w:rsid w:val="00D85BE5"/>
+    <w:rsid w:val="00D934F1"/>
+    <w:rsid w:val="00D95924"/>
+    <w:rsid w:val="00DB721A"/>
+    <w:rsid w:val="00DC0665"/>
+    <w:rsid w:val="00DC1365"/>
+    <w:rsid w:val="00DC2180"/>
+    <w:rsid w:val="00DC39C2"/>
+    <w:rsid w:val="00DC3DBC"/>
+    <w:rsid w:val="00DC416B"/>
+    <w:rsid w:val="00DC708F"/>
+    <w:rsid w:val="00DD6DD7"/>
+    <w:rsid w:val="00DE48EF"/>
+    <w:rsid w:val="00DF6595"/>
+    <w:rsid w:val="00E0680A"/>
+    <w:rsid w:val="00E1525E"/>
+    <w:rsid w:val="00E20B97"/>
+    <w:rsid w:val="00E22499"/>
+    <w:rsid w:val="00E30A91"/>
+    <w:rsid w:val="00E31662"/>
+    <w:rsid w:val="00E32A11"/>
+    <w:rsid w:val="00E459B9"/>
+    <w:rsid w:val="00E466EA"/>
+    <w:rsid w:val="00E60BCD"/>
+    <w:rsid w:val="00E615C8"/>
+    <w:rsid w:val="00E62693"/>
+    <w:rsid w:val="00E847E2"/>
+    <w:rsid w:val="00E93C2A"/>
+    <w:rsid w:val="00E96392"/>
+    <w:rsid w:val="00E96818"/>
+    <w:rsid w:val="00EA0333"/>
+    <w:rsid w:val="00EA09B8"/>
+    <w:rsid w:val="00EB5BE4"/>
+    <w:rsid w:val="00EB7F74"/>
+    <w:rsid w:val="00EE2CF6"/>
+    <w:rsid w:val="00EE5A37"/>
+    <w:rsid w:val="00EF5FC9"/>
+    <w:rsid w:val="00F10356"/>
+    <w:rsid w:val="00F10D32"/>
+    <w:rsid w:val="00F11187"/>
+    <w:rsid w:val="00F13AEB"/>
+    <w:rsid w:val="00F15DEA"/>
+    <w:rsid w:val="00F206A3"/>
+    <w:rsid w:val="00F243BC"/>
+    <w:rsid w:val="00F249DD"/>
+    <w:rsid w:val="00F269CC"/>
+    <w:rsid w:val="00F4340F"/>
+    <w:rsid w:val="00F5045F"/>
+    <w:rsid w:val="00F50ACC"/>
+    <w:rsid w:val="00F53581"/>
+    <w:rsid w:val="00F53FA2"/>
+    <w:rsid w:val="00F7182A"/>
+    <w:rsid w:val="00F744EC"/>
+    <w:rsid w:val="00F75DA5"/>
+    <w:rsid w:val="00F80663"/>
+    <w:rsid w:val="00F9063A"/>
+    <w:rsid w:val="00F92359"/>
+    <w:rsid w:val="00F955DE"/>
+    <w:rsid w:val="00F9631B"/>
+    <w:rsid w:val="00F979B3"/>
+    <w:rsid w:val="00FA13C4"/>
+    <w:rsid w:val="00FB035A"/>
+    <w:rsid w:val="00FB5CF2"/>
+    <w:rsid w:val="00FC3871"/>
+    <w:rsid w:val="00FC5A9B"/>
+    <w:rsid w:val="00FC6232"/>
+    <w:rsid w:val="00FC6EBB"/>
+    <w:rsid w:val="00FD136E"/>
+    <w:rsid w:val="00FD6197"/>
+    <w:rsid w:val="00FF227D"/>
+  </w:rsids>
+  <m:mathPr>
+    <m:mathFont m:val="Cambria Math"/>
+    <m:brkBin m:val="before"/>
+    <m:brkBinSub m:val="--"/>
+    <m:smallFrac m:val="0"/>
+    <m:dispDef/>
+    <m:lMargin m:val="0"/>
+    <m:rMargin m:val="0"/>
+    <m:defJc m:val="centerGroup"/>
+    <m:wrapIndent m:val="1440"/>
+    <m:intLim m:val="subSup"/>
+    <m:naryLim m:val="undOvr"/>
+  </m:mathPr>
+  <w:themeFontLang w:val="en-US"/>
+  <w:clrSchemeMapping w:bg1="light1" w:t1="dark1" w:bg2="light2" w:t2="dark2" w:accent1="accent1" w:accent2="accent2" w:accent3="accent3" w:accent4="accent4" w:accent5="accent5" w:accent6="accent6" w:hyperlink="hyperlink" w:followedHyperlink="followedHyperlink"/>
+  <w:doNotIncludeSubdocsInStats/>
+  <w:shapeDefaults>
+    <o:shapedefaults v:ext="edit" spidmax="2050"/>
+    <o:shapelayout v:ext="edit">
+      <o:idmap v:ext="edit" data="2"/>
+    </o:shapelayout>
+  </w:shapeDefaults>
+  <w:decimalSymbol w:val="."/>
+  <w:listSeparator w:val=","/>
+  <w14:docId w14:val="39FDDC5B"/>
+  <w15:chartTrackingRefBased/>
+  <w15:docId w15:val="{9C512650-D871-4433-BCD1-F3BB33C7C40E}"/>
+</w:settings>
+</file>
+
+<file path=word\styles.xml><?xml version="1.0" encoding="utf-8"?>
 <w:styles xmlns:mc="http://schemas.openxmlformats.org/markup-compatibility/2006" xmlns:r="http://schemas.openxmlformats.org/officeDocument/2006/relationships" xmlns:w="http://schemas.openxmlformats.org/wordprocessingml/2006/main" xmlns:w14="http://schemas.microsoft.com/office/word/2010/wordml" xmlns:w15="http://schemas.microsoft.com/office/word/2012/wordml" xmlns:w16cex="http://schemas.microsoft.com/office/word/2018/wordml/cex" xmlns:w16cid="http://schemas.microsoft.com/office/word/2016/wordml/cid" xmlns:w16="http://schemas.microsoft.com/office/word/2018/wordml" xmlns:w16du="http://schemas.microsoft.com/office/word/2023/wordml/word16du" xmlns:w16sdtdh="http://schemas.microsoft.com/office/word/2020/wordml/sdtdatahash" xmlns:w16se="http://schemas.microsoft.com/office/word/2015/wordml/symex" mc:Ignorable="w14 w15 w16se w16cid w16 w16cex w16sdtdh w16du">
   <w:docDefaults>
     <w:rPrDefault>
@@ -2245,7 +2793,7 @@
 </w:styles>
 </file>
 
-<file path=word/theme/theme1.xml><?xml version="1.0" encoding="utf-8"?>
+<file path=word\theme\theme1.xml><?xml version="1.0" encoding="utf-8"?>
 <a:theme xmlns:a="http://schemas.openxmlformats.org/drawingml/2006/main" name="Office Theme">
   <a:themeElements>
     <a:clrScheme name="Office">
@@ -2540,7 +3088,95 @@
 </a:theme>
 </file>
 
-<file path=word/webextensions/taskpanes.xml><?xml version="1.0" encoding="utf-8"?>
+<file path=word\webSettings.xml><?xml version="1.0" encoding="utf-8"?>
+<w:webSettings xmlns:mc="http://schemas.openxmlformats.org/markup-compatibility/2006" xmlns:r="http://schemas.openxmlformats.org/officeDocument/2006/relationships" xmlns:w="http://schemas.openxmlformats.org/wordprocessingml/2006/main" xmlns:w14="http://schemas.microsoft.com/office/word/2010/wordml" xmlns:w15="http://schemas.microsoft.com/office/word/2012/wordml" xmlns:w16cex="http://schemas.microsoft.com/office/word/2018/wordml/cex" xmlns:w16cid="http://schemas.microsoft.com/office/word/2016/wordml/cid" xmlns:w16="http://schemas.microsoft.com/office/word/2018/wordml" xmlns:w16du="http://schemas.microsoft.com/office/word/2023/wordml/word16du" xmlns:w16sdtdh="http://schemas.microsoft.com/office/word/2020/wordml/sdtdatahash" xmlns:w16se="http://schemas.microsoft.com/office/word/2015/wordml/symex" mc:Ignorable="w14 w15 w16se w16cid w16 w16cex w16sdtdh w16du">
+  <w:divs>
+    <w:div w:id="659694065">
+      <w:bodyDiv w:val="1"/>
+      <w:marLeft w:val="0"/>
+      <w:marRight w:val="0"/>
+      <w:marTop w:val="0"/>
+      <w:marBottom w:val="0"/>
+      <w:divBdr>
+        <w:top w:val="none" w:sz="0" w:space="0" w:color="auto"/>
+        <w:left w:val="none" w:sz="0" w:space="0" w:color="auto"/>
+        <w:bottom w:val="none" w:sz="0" w:space="0" w:color="auto"/>
+        <w:right w:val="none" w:sz="0" w:space="0" w:color="auto"/>
+      </w:divBdr>
+    </w:div>
+    <w:div w:id="742333788">
+      <w:bodyDiv w:val="1"/>
+      <w:marLeft w:val="0"/>
+      <w:marRight w:val="0"/>
+      <w:marTop w:val="0"/>
+      <w:marBottom w:val="0"/>
+      <w:divBdr>
+        <w:top w:val="none" w:sz="0" w:space="0" w:color="auto"/>
+        <w:left w:val="none" w:sz="0" w:space="0" w:color="auto"/>
+        <w:bottom w:val="none" w:sz="0" w:space="0" w:color="auto"/>
+        <w:right w:val="none" w:sz="0" w:space="0" w:color="auto"/>
+      </w:divBdr>
+    </w:div>
+    <w:div w:id="766317064">
+      <w:bodyDiv w:val="1"/>
+      <w:marLeft w:val="0"/>
+      <w:marRight w:val="0"/>
+      <w:marTop w:val="0"/>
+      <w:marBottom w:val="0"/>
+      <w:divBdr>
+        <w:top w:val="none" w:sz="0" w:space="0" w:color="auto"/>
+        <w:left w:val="none" w:sz="0" w:space="0" w:color="auto"/>
+        <w:bottom w:val="none" w:sz="0" w:space="0" w:color="auto"/>
+        <w:right w:val="none" w:sz="0" w:space="0" w:color="auto"/>
+      </w:divBdr>
+    </w:div>
+    <w:div w:id="1138187252">
+      <w:bodyDiv w:val="1"/>
+      <w:marLeft w:val="0"/>
+      <w:marRight w:val="0"/>
+      <w:marTop w:val="0"/>
+      <w:marBottom w:val="0"/>
+      <w:divBdr>
+        <w:top w:val="none" w:sz="0" w:space="0" w:color="auto"/>
+        <w:left w:val="none" w:sz="0" w:space="0" w:color="auto"/>
+        <w:bottom w:val="none" w:sz="0" w:space="0" w:color="auto"/>
+        <w:right w:val="none" w:sz="0" w:space="0" w:color="auto"/>
+      </w:divBdr>
+    </w:div>
+    <w:div w:id="1379208197">
+      <w:bodyDiv w:val="1"/>
+      <w:marLeft w:val="0"/>
+      <w:marRight w:val="0"/>
+      <w:marTop w:val="0"/>
+      <w:marBottom w:val="0"/>
+      <w:divBdr>
+        <w:top w:val="none" w:sz="0" w:space="0" w:color="auto"/>
+        <w:left w:val="none" w:sz="0" w:space="0" w:color="auto"/>
+        <w:bottom w:val="none" w:sz="0" w:space="0" w:color="auto"/>
+        <w:right w:val="none" w:sz="0" w:space="0" w:color="auto"/>
+      </w:divBdr>
+    </w:div>
+    <w:div w:id="1839148556">
+      <w:bodyDiv w:val="1"/>
+      <w:marLeft w:val="0"/>
+      <w:marRight w:val="0"/>
+      <w:marTop w:val="0"/>
+      <w:marBottom w:val="0"/>
+      <w:divBdr>
+        <w:top w:val="none" w:sz="0" w:space="0" w:color="auto"/>
+        <w:left w:val="none" w:sz="0" w:space="0" w:color="auto"/>
+        <w:bottom w:val="none" w:sz="0" w:space="0" w:color="auto"/>
+        <w:right w:val="none" w:sz="0" w:space="0" w:color="auto"/>
+      </w:divBdr>
+    </w:div>
+  </w:divs>
+  <w:optimizeForBrowser/>
+  <w:relyOnVML/>
+  <w:allowPNG/>
+</w:webSettings>
+</file>
+
+<file path=word\webextensions\taskpanes.xml><?xml version="1.0" encoding="utf-8"?>
 <wetp:taskpanes xmlns:wetp="http://schemas.microsoft.com/office/webextensions/taskpanes/2010/11">
   <wetp:taskpane dockstate="right" visibility="0" width="976" row="1">
     <wetp:webextensionref xmlns:r="http://schemas.openxmlformats.org/officeDocument/2006/relationships" r:id="rId1"/>
@@ -2548,7 +3184,7 @@
 </wetp:taskpanes>
 </file>
 
-<file path=word/webextensions/webextension1.xml><?xml version="1.0" encoding="utf-8"?>
+<file path=word\webextensions\webextension1.xml><?xml version="1.0" encoding="utf-8"?>
 <we:webextension xmlns:we="http://schemas.microsoft.com/office/webextensions/webextension/2010/11" id="{95DB93F9-59C9-434A-B470-D65DC96F5B01}">
   <we:reference id="wa104380862" version="3.0.0.0" store="en-US" storeType="OMEX"/>
   <we:alternateReferences>
@@ -2558,16 +3194,4 @@
   <we:bindings/>
   <we:snapshot xmlns:r="http://schemas.openxmlformats.org/officeDocument/2006/relationships"/>
 </we:webextension>
-</file>
-
-<file path=customXml/item1.xml><?xml version="1.0" encoding="utf-8"?>
-<b:Sources xmlns:b="http://schemas.openxmlformats.org/officeDocument/2006/bibliography" xmlns="http://schemas.openxmlformats.org/officeDocument/2006/bibliography" SelectedStyle="\APASixthEditionOfficeOnline.xsl" StyleName="APA" Version="6"/>
-</file>
-
-<file path=customXml/itemProps1.xml><?xml version="1.0" encoding="utf-8"?>
-<ds:datastoreItem xmlns:ds="http://schemas.openxmlformats.org/officeDocument/2006/customXml" ds:itemID="{C7968234-6CE7-446A-8212-D3D8DCD4286A}">
-  <ds:schemaRefs>
-    <ds:schemaRef ds:uri="http://schemas.openxmlformats.org/officeDocument/2006/bibliography"/>
-  </ds:schemaRefs>
-</ds:datastoreItem>
 </file>
</xml_diff>